<commit_message>
Added SHOP and DATA API related files to documentation folder
</commit_message>
<xml_diff>
--- a/documentation/SFCC_PRIOS_Integration_Documentation_V17.1.0.docx
+++ b/documentation/SFCC_PRIOS_Integration_Documentation_V17.1.0.docx
@@ -217,9 +217,8 @@
           <w:docPartUnique/>
         </w:docPartObj>
       </w:sdtPr>
+      <w:sdtEndPr/>
       <w:sdtContent>
-        <w:bookmarkStart w:id="2" w:name="_GoBack" w:displacedByCustomXml="prev"/>
-        <w:bookmarkEnd w:id="2" w:displacedByCustomXml="prev"/>
         <w:p>
           <w:pPr>
             <w:pStyle w:val="TOC1"/>
@@ -2335,11 +2334,11 @@
         </w:numPr>
         <w:ind w:hanging="360"/>
       </w:pPr>
-      <w:bookmarkStart w:id="3" w:name="_Toc499556804"/>
+      <w:bookmarkStart w:id="2" w:name="_Toc499556804"/>
       <w:r>
         <w:t>Summary</w:t>
       </w:r>
-      <w:bookmarkEnd w:id="3"/>
+      <w:bookmarkEnd w:id="2"/>
     </w:p>
     <w:p/>
     <w:p>
@@ -2442,11 +2441,11 @@
         </w:numPr>
         <w:ind w:hanging="360"/>
       </w:pPr>
-      <w:bookmarkStart w:id="4" w:name="_Toc499556805"/>
+      <w:bookmarkStart w:id="3" w:name="_Toc499556805"/>
       <w:r>
         <w:t>Component Overview</w:t>
       </w:r>
-      <w:bookmarkEnd w:id="4"/>
+      <w:bookmarkEnd w:id="3"/>
     </w:p>
     <w:p/>
     <w:p>
@@ -2458,11 +2457,11 @@
         </w:numPr>
         <w:ind w:hanging="720"/>
       </w:pPr>
-      <w:bookmarkStart w:id="5" w:name="_Toc499556806"/>
+      <w:bookmarkStart w:id="4" w:name="_Toc499556806"/>
       <w:r>
         <w:t>Functional Overview</w:t>
       </w:r>
-      <w:bookmarkEnd w:id="5"/>
+      <w:bookmarkEnd w:id="4"/>
     </w:p>
     <w:p>
       <w:pPr>
@@ -2682,7 +2681,7 @@
           <v:shape id="_x0000_i1025" type="#_x0000_t75" style="width:438pt;height:653.25pt" o:ole="">
             <v:imagedata r:id="rId10" o:title=""/>
           </v:shape>
-          <o:OLEObject Type="Embed" ProgID="Visio.Drawing.11" ShapeID="_x0000_i1025" DrawAspect="Content" ObjectID="_1573298674" r:id="rId11"/>
+          <o:OLEObject Type="Embed" ProgID="Visio.Drawing.11" ShapeID="_x0000_i1025" DrawAspect="Content" ObjectID="_1575359558" r:id="rId11"/>
         </w:object>
       </w:r>
     </w:p>
@@ -3691,11 +3690,11 @@
         </w:numPr>
         <w:ind w:hanging="720"/>
       </w:pPr>
-      <w:bookmarkStart w:id="6" w:name="_Toc499556807"/>
+      <w:bookmarkStart w:id="5" w:name="_Toc499556807"/>
       <w:r>
         <w:t>Use Cases</w:t>
       </w:r>
-      <w:bookmarkEnd w:id="6"/>
+      <w:bookmarkEnd w:id="5"/>
     </w:p>
     <w:p>
       <w:pPr>
@@ -3730,8 +3729,8 @@
           <w:u w:val="single"/>
         </w:rPr>
       </w:pPr>
-      <w:bookmarkStart w:id="7" w:name="_4d34og8" w:colFirst="0" w:colLast="0"/>
-      <w:bookmarkEnd w:id="7"/>
+      <w:bookmarkStart w:id="6" w:name="_4d34og8" w:colFirst="0" w:colLast="0"/>
+      <w:bookmarkEnd w:id="6"/>
       <w:r>
         <w:rPr>
           <w:b/>
@@ -4723,11 +4722,11 @@
         <w:tab/>
       </w:r>
       <w:r>
-        <w:object w:dxaOrig="1531" w:dyaOrig="1002">
-          <v:shape id="_x0000_i1026" type="#_x0000_t75" style="width:76.5pt;height:50.25pt" o:ole="">
+        <w:object w:dxaOrig="2040" w:dyaOrig="1339">
+          <v:shape id="_x0000_i1026" type="#_x0000_t75" style="width:102pt;height:67.5pt" o:ole="">
             <v:imagedata r:id="rId20" o:title=""/>
           </v:shape>
-          <o:OLEObject Type="Embed" ProgID="Excel.Sheet.12" ShapeID="_x0000_i1026" DrawAspect="Icon" ObjectID="_1573298675" r:id="rId21"/>
+          <o:OLEObject Type="Embed" ProgID="Excel.Sheet.12" ShapeID="_x0000_i1026" DrawAspect="Icon" ObjectID="_1575359559" r:id="rId21"/>
         </w:object>
       </w:r>
     </w:p>
@@ -4750,11 +4749,11 @@
         </w:numPr>
         <w:ind w:hanging="720"/>
       </w:pPr>
-      <w:bookmarkStart w:id="8" w:name="_Toc499556808"/>
+      <w:bookmarkStart w:id="7" w:name="_Toc499556808"/>
       <w:r>
         <w:t>Limitations, Constraints</w:t>
       </w:r>
-      <w:bookmarkEnd w:id="8"/>
+      <w:bookmarkEnd w:id="7"/>
     </w:p>
     <w:p/>
     <w:p>
@@ -4895,11 +4894,11 @@
         </w:numPr>
         <w:ind w:hanging="720"/>
       </w:pPr>
-      <w:bookmarkStart w:id="9" w:name="_Toc499556809"/>
+      <w:bookmarkStart w:id="8" w:name="_Toc499556809"/>
       <w:r>
         <w:t>Compatibility</w:t>
       </w:r>
-      <w:bookmarkEnd w:id="9"/>
+      <w:bookmarkEnd w:id="8"/>
     </w:p>
     <w:p/>
     <w:p>
@@ -5033,11 +5032,11 @@
         </w:numPr>
         <w:ind w:hanging="720"/>
       </w:pPr>
-      <w:bookmarkStart w:id="10" w:name="_Toc499556810"/>
+      <w:bookmarkStart w:id="9" w:name="_Toc499556810"/>
       <w:r>
         <w:t>Privacy, Payment</w:t>
       </w:r>
-      <w:bookmarkEnd w:id="10"/>
+      <w:bookmarkEnd w:id="9"/>
     </w:p>
     <w:p>
       <w:pPr>
@@ -5055,6 +5054,7 @@
         <w:ind w:left="851"/>
       </w:pPr>
       <w:r>
+        <w:lastRenderedPageBreak/>
         <w:tab/>
         <w:t>NA</w:t>
       </w:r>
@@ -5069,8 +5069,8 @@
           <w:szCs w:val="24"/>
         </w:rPr>
       </w:pPr>
-      <w:bookmarkStart w:id="11" w:name="_26in1rg" w:colFirst="0" w:colLast="0"/>
-      <w:bookmarkEnd w:id="11"/>
+      <w:bookmarkStart w:id="10" w:name="_26in1rg" w:colFirst="0" w:colLast="0"/>
+      <w:bookmarkEnd w:id="10"/>
     </w:p>
     <w:p>
       <w:pPr>
@@ -5081,11 +5081,11 @@
         </w:numPr>
         <w:ind w:hanging="360"/>
       </w:pPr>
-      <w:bookmarkStart w:id="12" w:name="_Toc499556811"/>
+      <w:bookmarkStart w:id="11" w:name="_Toc499556811"/>
       <w:r>
         <w:t>Implementation Guide</w:t>
       </w:r>
-      <w:bookmarkEnd w:id="12"/>
+      <w:bookmarkEnd w:id="11"/>
     </w:p>
     <w:p/>
     <w:p>
@@ -5097,11 +5097,11 @@
         </w:numPr>
         <w:ind w:hanging="720"/>
       </w:pPr>
-      <w:bookmarkStart w:id="13" w:name="_Toc499556812"/>
+      <w:bookmarkStart w:id="12" w:name="_Toc499556812"/>
       <w:r>
         <w:t>Setup</w:t>
       </w:r>
-      <w:bookmarkEnd w:id="13"/>
+      <w:bookmarkEnd w:id="12"/>
     </w:p>
     <w:p>
       <w:pPr>
@@ -5270,11 +5270,11 @@
         </w:numPr>
         <w:ind w:hanging="720"/>
       </w:pPr>
-      <w:bookmarkStart w:id="14" w:name="_Toc499556813"/>
+      <w:bookmarkStart w:id="13" w:name="_Toc499556813"/>
       <w:r>
         <w:t>Configuration</w:t>
       </w:r>
-      <w:bookmarkEnd w:id="14"/>
+      <w:bookmarkEnd w:id="13"/>
     </w:p>
     <w:p>
       <w:pPr>
@@ -5567,9 +5567,9 @@
           <w:b/>
         </w:rPr>
       </w:pPr>
-      <w:bookmarkStart w:id="15" w:name="_Toc430188258"/>
-      <w:bookmarkStart w:id="16" w:name="_Toc430187608"/>
-      <w:bookmarkStart w:id="17" w:name="_Toc430187182"/>
+      <w:bookmarkStart w:id="14" w:name="_Toc430188258"/>
+      <w:bookmarkStart w:id="15" w:name="_Toc430187608"/>
+      <w:bookmarkStart w:id="16" w:name="_Toc430187182"/>
       <w:r>
         <w:rPr>
           <w:b/>
@@ -5591,9 +5591,9 @@
       <w:r>
         <w:t>Add the cartridge to your site’s cartridge path in Business Manager</w:t>
       </w:r>
+      <w:bookmarkEnd w:id="14"/>
       <w:bookmarkEnd w:id="15"/>
       <w:bookmarkEnd w:id="16"/>
-      <w:bookmarkEnd w:id="17"/>
     </w:p>
     <w:p>
       <w:pPr>
@@ -5953,13 +5953,15 @@
           <w:sz w:val="22"/>
           <w:szCs w:val="22"/>
         </w:rPr>
-        <w:object w:dxaOrig="1531" w:dyaOrig="1002">
-          <v:shape id="_x0000_i1027" type="#_x0000_t75" style="width:76.5pt;height:50.25pt" o:ole="">
+        <w:object w:dxaOrig="1551" w:dyaOrig="1004">
+          <v:shape id="_x0000_i1028" type="#_x0000_t75" style="width:77.25pt;height:50.25pt" o:ole="">
             <v:imagedata r:id="rId22" o:title=""/>
           </v:shape>
-          <o:OLEObject Type="Embed" ProgID="Package" ShapeID="_x0000_i1027" DrawAspect="Icon" ObjectID="_1573298676" r:id="rId23"/>
+          <o:OLEObject Type="Embed" ProgID="Package" ShapeID="_x0000_i1028" DrawAspect="Icon" ObjectID="_1575359560" r:id="rId23"/>
         </w:object>
       </w:r>
+      <w:bookmarkStart w:id="17" w:name="_GoBack"/>
+      <w:bookmarkEnd w:id="17"/>
     </w:p>
     <w:p>
       <w:pPr>
@@ -6077,11 +6079,11 @@
           <w:sz w:val="22"/>
           <w:szCs w:val="22"/>
         </w:rPr>
-        <w:object w:dxaOrig="1531" w:dyaOrig="1002">
-          <v:shape id="_x0000_i1028" type="#_x0000_t75" style="width:76.5pt;height:50.25pt" o:ole="">
+        <w:object w:dxaOrig="1551" w:dyaOrig="1004">
+          <v:shape id="_x0000_i1027" type="#_x0000_t75" style="width:77.25pt;height:50.25pt" o:ole="">
             <v:imagedata r:id="rId24" o:title=""/>
           </v:shape>
-          <o:OLEObject Type="Embed" ProgID="Package" ShapeID="_x0000_i1028" DrawAspect="Icon" ObjectID="_1573298677" r:id="rId25"/>
+          <o:OLEObject Type="Embed" ProgID="Package" ShapeID="_x0000_i1027" DrawAspect="Icon" ObjectID="_1575359561" r:id="rId25"/>
         </w:object>
       </w:r>
     </w:p>
@@ -7659,7 +7661,7 @@
             <w:rPr>
               <w:noProof/>
             </w:rPr>
-            <w:t>2</w:t>
+            <w:t>11</w:t>
           </w:r>
           <w:r>
             <w:fldChar w:fldCharType="end"/>
@@ -10021,7 +10023,7 @@
 </file>
 
 <file path=customXml/itemProps1.xml><?xml version="1.0" encoding="utf-8"?>
-<ds:datastoreItem xmlns:ds="http://schemas.openxmlformats.org/officeDocument/2006/customXml" ds:itemID="{478EF1DA-9634-49FB-9748-4BDC7C17FA08}">
+<ds:datastoreItem xmlns:ds="http://schemas.openxmlformats.org/officeDocument/2006/customXml" ds:itemID="{9B0E50A0-D2A3-46B5-8174-0285089294D3}">
   <ds:schemaRefs>
     <ds:schemaRef ds:uri="http://schemas.openxmlformats.org/officeDocument/2006/bibliography"/>
   </ds:schemaRefs>

</xml_diff>

<commit_message>
we have added SHOP and DATA APIs Files
</commit_message>
<xml_diff>
--- a/documentation/SFCC_PRIOS_Integration_Documentation_V17.1.0.docx
+++ b/documentation/SFCC_PRIOS_Integration_Documentation_V17.1.0.docx
@@ -2681,7 +2681,7 @@
           <v:shape id="_x0000_i1025" type="#_x0000_t75" style="width:438pt;height:653.25pt" o:ole="">
             <v:imagedata r:id="rId10" o:title=""/>
           </v:shape>
-          <o:OLEObject Type="Embed" ProgID="Visio.Drawing.11" ShapeID="_x0000_i1025" DrawAspect="Content" ObjectID="_1575359558" r:id="rId11"/>
+          <o:OLEObject Type="Embed" ProgID="Visio.Drawing.11" ShapeID="_x0000_i1025" DrawAspect="Content" ObjectID="_1575372881" r:id="rId11"/>
         </w:object>
       </w:r>
     </w:p>
@@ -4722,13 +4722,15 @@
         <w:tab/>
       </w:r>
       <w:r>
-        <w:object w:dxaOrig="2040" w:dyaOrig="1339">
-          <v:shape id="_x0000_i1026" type="#_x0000_t75" style="width:102pt;height:67.5pt" o:ole="">
+        <w:object w:dxaOrig="1551" w:dyaOrig="1004">
+          <v:shape id="_x0000_i1028" type="#_x0000_t75" style="width:77.25pt;height:50.25pt" o:ole="">
             <v:imagedata r:id="rId20" o:title=""/>
           </v:shape>
-          <o:OLEObject Type="Embed" ProgID="Excel.Sheet.12" ShapeID="_x0000_i1026" DrawAspect="Icon" ObjectID="_1575359559" r:id="rId21"/>
+          <o:OLEObject Type="Embed" ProgID="Excel.Sheet.12" ShapeID="_x0000_i1028" DrawAspect="Icon" ObjectID="_1575372882" r:id="rId21"/>
         </w:object>
       </w:r>
+      <w:bookmarkStart w:id="7" w:name="_GoBack"/>
+      <w:bookmarkEnd w:id="7"/>
     </w:p>
     <w:p>
       <w:pPr>
@@ -4749,11 +4751,11 @@
         </w:numPr>
         <w:ind w:hanging="720"/>
       </w:pPr>
-      <w:bookmarkStart w:id="7" w:name="_Toc499556808"/>
+      <w:bookmarkStart w:id="8" w:name="_Toc499556808"/>
       <w:r>
         <w:t>Limitations, Constraints</w:t>
       </w:r>
-      <w:bookmarkEnd w:id="7"/>
+      <w:bookmarkEnd w:id="8"/>
     </w:p>
     <w:p/>
     <w:p>
@@ -4894,11 +4896,11 @@
         </w:numPr>
         <w:ind w:hanging="720"/>
       </w:pPr>
-      <w:bookmarkStart w:id="8" w:name="_Toc499556809"/>
+      <w:bookmarkStart w:id="9" w:name="_Toc499556809"/>
       <w:r>
         <w:t>Compatibility</w:t>
       </w:r>
-      <w:bookmarkEnd w:id="8"/>
+      <w:bookmarkEnd w:id="9"/>
     </w:p>
     <w:p/>
     <w:p>
@@ -5032,11 +5034,11 @@
         </w:numPr>
         <w:ind w:hanging="720"/>
       </w:pPr>
-      <w:bookmarkStart w:id="9" w:name="_Toc499556810"/>
+      <w:bookmarkStart w:id="10" w:name="_Toc499556810"/>
       <w:r>
         <w:t>Privacy, Payment</w:t>
       </w:r>
-      <w:bookmarkEnd w:id="9"/>
+      <w:bookmarkEnd w:id="10"/>
     </w:p>
     <w:p>
       <w:pPr>
@@ -5054,7 +5056,6 @@
         <w:ind w:left="851"/>
       </w:pPr>
       <w:r>
-        <w:lastRenderedPageBreak/>
         <w:tab/>
         <w:t>NA</w:t>
       </w:r>
@@ -5069,8 +5070,8 @@
           <w:szCs w:val="24"/>
         </w:rPr>
       </w:pPr>
-      <w:bookmarkStart w:id="10" w:name="_26in1rg" w:colFirst="0" w:colLast="0"/>
-      <w:bookmarkEnd w:id="10"/>
+      <w:bookmarkStart w:id="11" w:name="_26in1rg" w:colFirst="0" w:colLast="0"/>
+      <w:bookmarkEnd w:id="11"/>
     </w:p>
     <w:p>
       <w:pPr>
@@ -5081,11 +5082,11 @@
         </w:numPr>
         <w:ind w:hanging="360"/>
       </w:pPr>
-      <w:bookmarkStart w:id="11" w:name="_Toc499556811"/>
+      <w:bookmarkStart w:id="12" w:name="_Toc499556811"/>
       <w:r>
         <w:t>Implementation Guide</w:t>
       </w:r>
-      <w:bookmarkEnd w:id="11"/>
+      <w:bookmarkEnd w:id="12"/>
     </w:p>
     <w:p/>
     <w:p>
@@ -5097,11 +5098,11 @@
         </w:numPr>
         <w:ind w:hanging="720"/>
       </w:pPr>
-      <w:bookmarkStart w:id="12" w:name="_Toc499556812"/>
+      <w:bookmarkStart w:id="13" w:name="_Toc499556812"/>
       <w:r>
         <w:t>Setup</w:t>
       </w:r>
-      <w:bookmarkEnd w:id="12"/>
+      <w:bookmarkEnd w:id="13"/>
     </w:p>
     <w:p>
       <w:pPr>
@@ -5270,11 +5271,11 @@
         </w:numPr>
         <w:ind w:hanging="720"/>
       </w:pPr>
-      <w:bookmarkStart w:id="13" w:name="_Toc499556813"/>
+      <w:bookmarkStart w:id="14" w:name="_Toc499556813"/>
       <w:r>
         <w:t>Configuration</w:t>
       </w:r>
-      <w:bookmarkEnd w:id="13"/>
+      <w:bookmarkEnd w:id="14"/>
     </w:p>
     <w:p>
       <w:pPr>
@@ -5567,9 +5568,9 @@
           <w:b/>
         </w:rPr>
       </w:pPr>
-      <w:bookmarkStart w:id="14" w:name="_Toc430188258"/>
-      <w:bookmarkStart w:id="15" w:name="_Toc430187608"/>
-      <w:bookmarkStart w:id="16" w:name="_Toc430187182"/>
+      <w:bookmarkStart w:id="15" w:name="_Toc430188258"/>
+      <w:bookmarkStart w:id="16" w:name="_Toc430187608"/>
+      <w:bookmarkStart w:id="17" w:name="_Toc430187182"/>
       <w:r>
         <w:rPr>
           <w:b/>
@@ -5591,9 +5592,9 @@
       <w:r>
         <w:t>Add the cartridge to your site’s cartridge path in Business Manager</w:t>
       </w:r>
-      <w:bookmarkEnd w:id="14"/>
       <w:bookmarkEnd w:id="15"/>
       <w:bookmarkEnd w:id="16"/>
+      <w:bookmarkEnd w:id="17"/>
     </w:p>
     <w:p>
       <w:pPr>
@@ -5954,14 +5955,12 @@
           <w:szCs w:val="22"/>
         </w:rPr>
         <w:object w:dxaOrig="1551" w:dyaOrig="1004">
-          <v:shape id="_x0000_i1028" type="#_x0000_t75" style="width:77.25pt;height:50.25pt" o:ole="">
+          <v:shape id="_x0000_i1026" type="#_x0000_t75" style="width:77.25pt;height:50.25pt" o:ole="">
             <v:imagedata r:id="rId22" o:title=""/>
           </v:shape>
-          <o:OLEObject Type="Embed" ProgID="Package" ShapeID="_x0000_i1028" DrawAspect="Icon" ObjectID="_1575359560" r:id="rId23"/>
+          <o:OLEObject Type="Embed" ProgID="Package" ShapeID="_x0000_i1026" DrawAspect="Icon" ObjectID="_1575372883" r:id="rId23"/>
         </w:object>
       </w:r>
-      <w:bookmarkStart w:id="17" w:name="_GoBack"/>
-      <w:bookmarkEnd w:id="17"/>
     </w:p>
     <w:p>
       <w:pPr>
@@ -6083,7 +6082,7 @@
           <v:shape id="_x0000_i1027" type="#_x0000_t75" style="width:77.25pt;height:50.25pt" o:ole="">
             <v:imagedata r:id="rId24" o:title=""/>
           </v:shape>
-          <o:OLEObject Type="Embed" ProgID="Package" ShapeID="_x0000_i1027" DrawAspect="Icon" ObjectID="_1575359561" r:id="rId25"/>
+          <o:OLEObject Type="Embed" ProgID="Package" ShapeID="_x0000_i1027" DrawAspect="Icon" ObjectID="_1575372884" r:id="rId25"/>
         </w:object>
       </w:r>
     </w:p>
@@ -7661,7 +7660,7 @@
             <w:rPr>
               <w:noProof/>
             </w:rPr>
-            <w:t>11</w:t>
+            <w:t>13</w:t>
           </w:r>
           <w:r>
             <w:fldChar w:fldCharType="end"/>
@@ -10023,7 +10022,7 @@
 </file>
 
 <file path=customXml/itemProps1.xml><?xml version="1.0" encoding="utf-8"?>
-<ds:datastoreItem xmlns:ds="http://schemas.openxmlformats.org/officeDocument/2006/customXml" ds:itemID="{9B0E50A0-D2A3-46B5-8174-0285089294D3}">
+<ds:datastoreItem xmlns:ds="http://schemas.openxmlformats.org/officeDocument/2006/customXml" ds:itemID="{9FC4AB63-2317-42D3-BDAA-A999A2A4108A}">
   <ds:schemaRefs>
     <ds:schemaRef ds:uri="http://schemas.openxmlformats.org/officeDocument/2006/bibliography"/>
   </ds:schemaRefs>

</xml_diff>